<commit_message>
Failure protection, part way through work
</commit_message>
<xml_diff>
--- a/Proposal.docx
+++ b/Proposal.docx
@@ -236,17 +236,7 @@
                   </w:tcPr>
                   <w:p>
                     <w:r>
-                      <w:t>The unexplored potential of L-Systems in 3D Games</w:t>
-                    </w:r>
-                  </w:p>
-                  <w:p>
-                    <w:r>
-                      <w:t>Where have L-Systems been under-utilized in 3D Games?</w:t>
-                    </w:r>
-                  </w:p>
-                  <w:p>
-                    <w:r>
-                      <w:t xml:space="preserve">The fringe of L-System exploration in 3D Games </w:t>
+                      <w:t>Where Have L-Systems Been Under-Utilized in 3D Games?</w:t>
                     </w:r>
                   </w:p>
                 </w:tc>
@@ -577,7 +567,7 @@
                 <w:pBdr>
                   <w:top w:val="single" w:sz="4" w:space="1" w:color="auto"/>
                   <w:left w:val="single" w:sz="4" w:space="4" w:color="auto"/>
-                  <w:bottom w:val="single" w:sz="4" w:space="1" w:color="auto"/>
+                  <w:bottom w:val="single" w:sz="4" w:space="0" w:color="auto"/>
                   <w:right w:val="single" w:sz="4" w:space="4" w:color="auto"/>
                 </w:pBdr>
               </w:pPr>
@@ -593,126 +583,12 @@
                 <w:pBdr>
                   <w:top w:val="single" w:sz="4" w:space="1" w:color="auto"/>
                   <w:left w:val="single" w:sz="4" w:space="4" w:color="auto"/>
-                  <w:bottom w:val="single" w:sz="4" w:space="1" w:color="auto"/>
+                  <w:bottom w:val="single" w:sz="4" w:space="0" w:color="auto"/>
                   <w:right w:val="single" w:sz="4" w:space="4" w:color="auto"/>
                 </w:pBdr>
               </w:pPr>
               <w:r>
-                <w:t>Functional requirements:</w:t>
-              </w:r>
-            </w:p>
-            <w:p>
-              <w:pPr>
-                <w:pStyle w:val="ListParagraph"/>
-                <w:numPr>
-                  <w:ilvl w:val="0"/>
-                  <w:numId w:val="2"/>
-                </w:numPr>
-                <w:pBdr>
-                  <w:top w:val="single" w:sz="4" w:space="1" w:color="auto"/>
-                  <w:left w:val="single" w:sz="4" w:space="4" w:color="auto"/>
-                  <w:bottom w:val="single" w:sz="4" w:space="1" w:color="auto"/>
-                  <w:right w:val="single" w:sz="4" w:space="4" w:color="auto"/>
-                </w:pBdr>
-              </w:pPr>
-              <w:r>
-                <w:t>Explore the current literature</w:t>
-              </w:r>
-            </w:p>
-            <w:p>
-              <w:pPr>
-                <w:pStyle w:val="ListParagraph"/>
-                <w:numPr>
-                  <w:ilvl w:val="0"/>
-                  <w:numId w:val="2"/>
-                </w:numPr>
-                <w:pBdr>
-                  <w:top w:val="single" w:sz="4" w:space="1" w:color="auto"/>
-                  <w:left w:val="single" w:sz="4" w:space="4" w:color="auto"/>
-                  <w:bottom w:val="single" w:sz="4" w:space="1" w:color="auto"/>
-                  <w:right w:val="single" w:sz="4" w:space="4" w:color="auto"/>
-                </w:pBdr>
-              </w:pPr>
-              <w:r>
-                <w:t>Implement existing solutions that seem to have scope for differing approaches, propose differing approaches and attempt to implement these new approaches.</w:t>
-              </w:r>
-            </w:p>
-            <w:p>
-              <w:pPr>
-                <w:pStyle w:val="ListParagraph"/>
-                <w:numPr>
-                  <w:ilvl w:val="0"/>
-                  <w:numId w:val="2"/>
-                </w:numPr>
-                <w:pBdr>
-                  <w:top w:val="single" w:sz="4" w:space="1" w:color="auto"/>
-                  <w:left w:val="single" w:sz="4" w:space="4" w:color="auto"/>
-                  <w:bottom w:val="single" w:sz="4" w:space="1" w:color="auto"/>
-                  <w:right w:val="single" w:sz="4" w:space="4" w:color="auto"/>
-                </w:pBdr>
-              </w:pPr>
-              <w:r>
-                <w:t>Propose solutions in areas previously unexplored or where limited exploration has taken place.</w:t>
-              </w:r>
-            </w:p>
-            <w:p>
-              <w:pPr>
-                <w:pStyle w:val="ListParagraph"/>
-                <w:numPr>
-                  <w:ilvl w:val="0"/>
-                  <w:numId w:val="2"/>
-                </w:numPr>
-                <w:pBdr>
-                  <w:top w:val="single" w:sz="4" w:space="1" w:color="auto"/>
-                  <w:left w:val="single" w:sz="4" w:space="4" w:color="auto"/>
-                  <w:bottom w:val="single" w:sz="4" w:space="1" w:color="auto"/>
-                  <w:right w:val="single" w:sz="4" w:space="4" w:color="auto"/>
-                </w:pBdr>
-              </w:pPr>
-              <w:r>
-                <w:t xml:space="preserve">Implement </w:t>
-              </w:r>
-              <w:r>
-                <w:t xml:space="preserve">new </w:t>
-              </w:r>
-              <w:r>
-                <w:t>solutions in unexplored / limited exploration areas</w:t>
-              </w:r>
-            </w:p>
-            <w:p>
-              <w:pPr>
-                <w:pStyle w:val="ListParagraph"/>
-                <w:numPr>
-                  <w:ilvl w:val="0"/>
-                  <w:numId w:val="2"/>
-                </w:numPr>
-                <w:pBdr>
-                  <w:top w:val="single" w:sz="4" w:space="1" w:color="auto"/>
-                  <w:left w:val="single" w:sz="4" w:space="4" w:color="auto"/>
-                  <w:bottom w:val="single" w:sz="4" w:space="1" w:color="auto"/>
-                  <w:right w:val="single" w:sz="4" w:space="4" w:color="auto"/>
-                </w:pBdr>
-              </w:pPr>
-              <w:r>
-                <w:t>Critically analyse the outcome of the created implementations against other examples and natural phenomena (where appropriate)</w:t>
-              </w:r>
-            </w:p>
-            <w:p>
-              <w:pPr>
-                <w:pStyle w:val="ListParagraph"/>
-                <w:numPr>
-                  <w:ilvl w:val="0"/>
-                  <w:numId w:val="2"/>
-                </w:numPr>
-                <w:pBdr>
-                  <w:top w:val="single" w:sz="4" w:space="1" w:color="auto"/>
-                  <w:left w:val="single" w:sz="4" w:space="4" w:color="auto"/>
-                  <w:bottom w:val="single" w:sz="4" w:space="1" w:color="auto"/>
-                  <w:right w:val="single" w:sz="4" w:space="4" w:color="auto"/>
-                </w:pBdr>
-              </w:pPr>
-              <w:r>
-                <w:t xml:space="preserve">Present and discuss proposed solutions, problems encountered and future work </w:t>
+                <w:t>The goal of the project is to explore the existing usage of L-Systems to generate content for 3D video games, propose and create solutions using L-Systems in areas where other techniques are traditionally used, and pioneer solutions using L-Systems in areas where little to no research has taken place.</w:t>
               </w:r>
             </w:p>
             <w:p>
@@ -720,66 +596,12 @@
                 <w:pBdr>
                   <w:top w:val="single" w:sz="4" w:space="1" w:color="auto"/>
                   <w:left w:val="single" w:sz="4" w:space="4" w:color="auto"/>
-                  <w:bottom w:val="single" w:sz="4" w:space="1" w:color="auto"/>
+                  <w:bottom w:val="single" w:sz="4" w:space="0" w:color="auto"/>
                   <w:right w:val="single" w:sz="4" w:space="4" w:color="auto"/>
                 </w:pBdr>
               </w:pPr>
               <w:r>
-                <w:t>Non-functional requirements:</w:t>
-              </w:r>
-            </w:p>
-            <w:p>
-              <w:pPr>
-                <w:pStyle w:val="ListParagraph"/>
-                <w:numPr>
-                  <w:ilvl w:val="0"/>
-                  <w:numId w:val="3"/>
-                </w:numPr>
-                <w:pBdr>
-                  <w:top w:val="single" w:sz="4" w:space="1" w:color="auto"/>
-                  <w:left w:val="single" w:sz="4" w:space="4" w:color="auto"/>
-                  <w:bottom w:val="single" w:sz="4" w:space="1" w:color="auto"/>
-                  <w:right w:val="single" w:sz="4" w:space="4" w:color="auto"/>
-                </w:pBdr>
-              </w:pPr>
-              <w:r>
-                <w:t>Performance of solutions should be reasonable for use in 3D games</w:t>
-              </w:r>
-            </w:p>
-            <w:p>
-              <w:pPr>
-                <w:pStyle w:val="ListParagraph"/>
-                <w:numPr>
-                  <w:ilvl w:val="0"/>
-                  <w:numId w:val="3"/>
-                </w:numPr>
-                <w:pBdr>
-                  <w:top w:val="single" w:sz="4" w:space="1" w:color="auto"/>
-                  <w:left w:val="single" w:sz="4" w:space="4" w:color="auto"/>
-                  <w:bottom w:val="single" w:sz="4" w:space="1" w:color="auto"/>
-                  <w:right w:val="single" w:sz="4" w:space="4" w:color="auto"/>
-                </w:pBdr>
-              </w:pPr>
-              <w:r>
-                <w:t>3D Application for demonstration of solutions</w:t>
-              </w:r>
-            </w:p>
-            <w:p>
-              <w:pPr>
-                <w:pStyle w:val="ListParagraph"/>
-                <w:numPr>
-                  <w:ilvl w:val="0"/>
-                  <w:numId w:val="3"/>
-                </w:numPr>
-                <w:pBdr>
-                  <w:top w:val="single" w:sz="4" w:space="1" w:color="auto"/>
-                  <w:left w:val="single" w:sz="4" w:space="4" w:color="auto"/>
-                  <w:bottom w:val="single" w:sz="4" w:space="1" w:color="auto"/>
-                  <w:right w:val="single" w:sz="4" w:space="4" w:color="auto"/>
-                </w:pBdr>
-              </w:pPr>
-              <w:r>
-                <w:t>Interface for modification of algorithm properties</w:t>
+                <w:t>Functional requirements:</w:t>
               </w:r>
             </w:p>
             <w:p>
@@ -787,69 +609,51 @@
                 <w:pBdr>
                   <w:top w:val="single" w:sz="4" w:space="1" w:color="auto"/>
                   <w:left w:val="single" w:sz="4" w:space="4" w:color="auto"/>
-                  <w:bottom w:val="single" w:sz="4" w:space="1" w:color="auto"/>
+                  <w:bottom w:val="single" w:sz="4" w:space="0" w:color="auto"/>
                   <w:right w:val="single" w:sz="4" w:space="4" w:color="auto"/>
                 </w:pBdr>
               </w:pPr>
               <w:r>
-                <w:t>Justification:</w:t>
-              </w:r>
-            </w:p>
-            <w:p>
-              <w:pPr>
-                <w:pStyle w:val="ListParagraph"/>
-                <w:numPr>
-                  <w:ilvl w:val="0"/>
-                  <w:numId w:val="4"/>
-                </w:numPr>
-                <w:pBdr>
-                  <w:top w:val="single" w:sz="4" w:space="1" w:color="auto"/>
-                  <w:left w:val="single" w:sz="4" w:space="4" w:color="auto"/>
-                  <w:bottom w:val="single" w:sz="4" w:space="1" w:color="auto"/>
-                  <w:right w:val="single" w:sz="4" w:space="4" w:color="auto"/>
-                </w:pBdr>
-              </w:pPr>
-              <w:r>
-                <w:t>L-Systems have seen some limited exploration and use in 3D games</w:t>
-              </w:r>
-            </w:p>
-            <w:p>
-              <w:pPr>
-                <w:pStyle w:val="ListParagraph"/>
-                <w:numPr>
-                  <w:ilvl w:val="0"/>
-                  <w:numId w:val="4"/>
-                </w:numPr>
-                <w:pBdr>
-                  <w:top w:val="single" w:sz="4" w:space="1" w:color="auto"/>
-                  <w:left w:val="single" w:sz="4" w:space="4" w:color="auto"/>
-                  <w:bottom w:val="single" w:sz="4" w:space="1" w:color="auto"/>
-                  <w:right w:val="single" w:sz="4" w:space="4" w:color="auto"/>
-                </w:pBdr>
-              </w:pPr>
-              <w:r>
-                <w:t xml:space="preserve">There is </w:t>
-              </w:r>
-              <w:r>
-                <w:t>likely a lot of potential in these unexplored or under-explored areas</w:t>
-              </w:r>
-            </w:p>
-            <w:p>
-              <w:pPr>
-                <w:pStyle w:val="ListParagraph"/>
-                <w:numPr>
-                  <w:ilvl w:val="0"/>
-                  <w:numId w:val="4"/>
-                </w:numPr>
-                <w:pBdr>
-                  <w:top w:val="single" w:sz="4" w:space="1" w:color="auto"/>
-                  <w:left w:val="single" w:sz="4" w:space="4" w:color="auto"/>
-                  <w:bottom w:val="single" w:sz="4" w:space="1" w:color="auto"/>
-                  <w:right w:val="single" w:sz="4" w:space="4" w:color="auto"/>
-                </w:pBdr>
-              </w:pPr>
-              <w:r>
-                <w:t>Creating new techniques using L-Systems could improve PCG in certain areas in terms of performance, quality and/or believability.</w:t>
+                <w:t xml:space="preserve">A comprehensive </w:t>
+              </w:r>
+              <w:r>
+                <w:t>review</w:t>
+              </w:r>
+              <w:r>
+                <w:t xml:space="preserve"> of the current literature must be performed</w:t>
+              </w:r>
+              <w:r>
+                <w:t xml:space="preserve"> to identify areas of greater and less</w:t>
+              </w:r>
+              <w:r>
+                <w:t>er</w:t>
+              </w:r>
+              <w:r>
+                <w:t xml:space="preserve"> exploration</w:t>
+              </w:r>
+              <w:r>
+                <w:t>.</w:t>
+              </w:r>
+              <w:r>
+                <w:t xml:space="preserve"> Solutions to relatively unexplored problems must be proposed and developed. Solutions to well-known problems using other techniques must be developed using L-Systems. </w:t>
+              </w:r>
+              <w:r>
+                <w:t xml:space="preserve">Experimentation must be performed to produce performance metrics of both the new solutions and existing counterparts. </w:t>
+              </w:r>
+              <w:r>
+                <w:t>Created solutions must be critically analysed against existing solutions</w:t>
+              </w:r>
+              <w:r>
+                <w:t xml:space="preserve"> where appropriate</w:t>
+              </w:r>
+              <w:r>
+                <w:t>.</w:t>
+              </w:r>
+              <w:r>
+                <w:t xml:space="preserve"> </w:t>
+              </w:r>
+              <w:r>
+                <w:t>A 3D application must be created to demonstrate the created solutions.</w:t>
               </w:r>
             </w:p>
             <w:p>
@@ -857,10 +661,263 @@
                 <w:pBdr>
                   <w:top w:val="single" w:sz="4" w:space="1" w:color="auto"/>
                   <w:left w:val="single" w:sz="4" w:space="4" w:color="auto"/>
-                  <w:bottom w:val="single" w:sz="4" w:space="1" w:color="auto"/>
+                  <w:bottom w:val="single" w:sz="4" w:space="0" w:color="auto"/>
                   <w:right w:val="single" w:sz="4" w:space="4" w:color="auto"/>
                 </w:pBdr>
               </w:pPr>
+              <w:r>
+                <w:t>Non-functional requirements:</w:t>
+              </w:r>
+            </w:p>
+            <w:p>
+              <w:pPr>
+                <w:pBdr>
+                  <w:top w:val="single" w:sz="4" w:space="1" w:color="auto"/>
+                  <w:left w:val="single" w:sz="4" w:space="4" w:color="auto"/>
+                  <w:bottom w:val="single" w:sz="4" w:space="0" w:color="auto"/>
+                  <w:right w:val="single" w:sz="4" w:space="4" w:color="auto"/>
+                </w:pBdr>
+              </w:pPr>
+              <w:r>
+                <w:t>Existing solutions using other techniques must be acquired or developed to perform performance measurements upon. An interface must be created to allow the tweaking of solution inputs for demonstration purposes. The performance of the created solutions must be reasonable for their intended use-case which may be real-time or offline depending on the specific solution.</w:t>
+              </w:r>
+            </w:p>
+            <w:p>
+              <w:pPr>
+                <w:pBdr>
+                  <w:top w:val="single" w:sz="4" w:space="1" w:color="auto"/>
+                  <w:left w:val="single" w:sz="4" w:space="4" w:color="auto"/>
+                  <w:bottom w:val="single" w:sz="4" w:space="0" w:color="auto"/>
+                  <w:right w:val="single" w:sz="4" w:space="4" w:color="auto"/>
+                </w:pBdr>
+              </w:pPr>
+              <w:r>
+                <w:t>Justification:</w:t>
+              </w:r>
+            </w:p>
+            <w:p>
+              <w:pPr>
+                <w:pBdr>
+                  <w:top w:val="single" w:sz="4" w:space="1" w:color="auto"/>
+                  <w:left w:val="single" w:sz="4" w:space="4" w:color="auto"/>
+                  <w:bottom w:val="single" w:sz="4" w:space="0" w:color="auto"/>
+                  <w:right w:val="single" w:sz="4" w:space="4" w:color="auto"/>
+                </w:pBdr>
+              </w:pPr>
+              <w:r>
+                <w:t xml:space="preserve">Lindenmayer Systems </w:t>
+              </w:r>
+              <w:r>
+                <w:t xml:space="preserve">are self-rewriting string generation algorithms at heart </w:t>
+              </w:r>
+              <w:r>
+                <w:t>and</w:t>
+              </w:r>
+              <w:r>
+                <w:t xml:space="preserve"> were first proposed as a way of modelling the development of plant</w:t>
+              </w:r>
+              <w:r>
+                <w:t xml:space="preserve"> like structures</w:t>
+              </w:r>
+              <w:r>
+                <w:t xml:space="preserve"> by</w:t>
+              </w:r>
+              <w:r>
+                <w:t xml:space="preserve"> </w:t>
+              </w:r>
+              <w:r>
+                <w:t>Aristid Lindenmayer (</w:t>
+              </w:r>
+              <w:hyperlink r:id="rId8" w:history="1">
+                <w:r>
+                  <w:rPr>
+                    <w:rStyle w:val="Hyperlink"/>
+                  </w:rPr>
+                  <w:t>https://www.sciencedirect.com/science/article/pii/0022519368900799</w:t>
+                </w:r>
+              </w:hyperlink>
+              <w:r>
+                <w:t xml:space="preserve">) with later work </w:t>
+              </w:r>
+              <w:r>
+                <w:t xml:space="preserve">expanding on this and importantly </w:t>
+              </w:r>
+              <w:r>
+                <w:t xml:space="preserve">introducing the concept of a turtle renderer to produce rasterized </w:t>
+              </w:r>
+              <w:r>
+                <w:t>images</w:t>
+              </w:r>
+              <w:r>
+                <w:t>,</w:t>
+              </w:r>
+              <w:r>
+                <w:t xml:space="preserve"> culminating in a fascinating book: The Algorithmic Beauty of Plants (</w:t>
+              </w:r>
+              <w:hyperlink r:id="rId9" w:history="1">
+                <w:r>
+                  <w:rPr>
+                    <w:rStyle w:val="Hyperlink"/>
+                  </w:rPr>
+                  <w:t>http://algorithmicbotany.org/papers/abop/abop.pdf</w:t>
+                </w:r>
+              </w:hyperlink>
+              <w:r>
+                <w:t>).</w:t>
+              </w:r>
+            </w:p>
+            <w:p>
+              <w:pPr>
+                <w:pBdr>
+                  <w:top w:val="single" w:sz="4" w:space="1" w:color="auto"/>
+                  <w:left w:val="single" w:sz="4" w:space="4" w:color="auto"/>
+                  <w:bottom w:val="single" w:sz="4" w:space="0" w:color="auto"/>
+                  <w:right w:val="single" w:sz="4" w:space="4" w:color="auto"/>
+                </w:pBdr>
+              </w:pPr>
+              <w:r>
+                <w:lastRenderedPageBreak/>
+                <w:t xml:space="preserve">Procedural </w:t>
+              </w:r>
+              <w:r>
+                <w:t xml:space="preserve">generation </w:t>
+              </w:r>
+              <w:r>
+                <w:t xml:space="preserve">in video games </w:t>
+              </w:r>
+              <w:r>
+                <w:t>allows the fast creation of large amounts of content with smaller development teams which is important as over time “</w:t>
+              </w:r>
+              <w:r>
+                <w:t>The most popular commercial games get larger, prettier, more atmospheric, and more detailed.</w:t>
+              </w:r>
+              <w:r>
+                <w:t>” (</w:t>
+              </w:r>
+              <w:hyperlink r:id="rId10" w:history="1">
+                <w:r>
+                  <w:rPr>
+                    <w:rStyle w:val="Hyperlink"/>
+                  </w:rPr>
+                  <w:t>https://dl.acm.org/doi/pdf/10.1145/2422956.2422957?casa_token=_uJTWI93H4QAAAAA:EV86R8uCLHtdWp8Te0I1We9TYMyGBx4jWuD3f-2Zteqz6DTaaaYhRFQWUY0x4NP2-5O5d0fJR1am3A</w:t>
+                </w:r>
+              </w:hyperlink>
+              <w:r>
+                <w:t xml:space="preserve"> : pg2) thus requiring more and more high quality content which is a challenge when “</w:t>
+              </w:r>
+              <w:r>
+                <w:t>manual content production is already expensive and unscalable</w:t>
+              </w:r>
+              <w:r>
+                <w:t>” (“).</w:t>
+              </w:r>
+            </w:p>
+            <w:p>
+              <w:pPr>
+                <w:pBdr>
+                  <w:top w:val="single" w:sz="4" w:space="1" w:color="auto"/>
+                  <w:left w:val="single" w:sz="4" w:space="4" w:color="auto"/>
+                  <w:bottom w:val="single" w:sz="4" w:space="0" w:color="auto"/>
+                  <w:right w:val="single" w:sz="4" w:space="4" w:color="auto"/>
+                </w:pBdr>
+              </w:pPr>
+              <w:r>
+                <w:t xml:space="preserve">Lindenmayer systems have seen limited use in games, mostly being used </w:t>
+              </w:r>
+              <w:r>
+                <w:t>“</w:t>
+              </w:r>
+              <w:r>
+                <w:t xml:space="preserve">for botanic </w:t>
+              </w:r>
+              <w:proofErr w:type="spellStart"/>
+              <w:r>
+                <w:t>modeling</w:t>
+              </w:r>
+              <w:proofErr w:type="spellEnd"/>
+              <w:r>
+                <w:t xml:space="preserve"> and generation</w:t>
+              </w:r>
+              <w:r>
+                <w:t>”</w:t>
+              </w:r>
+              <w:r>
+                <w:t xml:space="preserve"> (</w:t>
+              </w:r>
+              <w:hyperlink r:id="rId11" w:history="1">
+                <w:r>
+                  <w:rPr>
+                    <w:rStyle w:val="Hyperlink"/>
+                  </w:rPr>
+                  <w:t>https://www.diva-portal.org/smash/get/diva2:832913/FULLTEXT01.pdf</w:t>
+                </w:r>
+              </w:hyperlink>
+              <w:r>
+                <w:t xml:space="preserve"> : pg8</w:t>
+              </w:r>
+              <w:r>
+                <w:t>)</w:t>
+              </w:r>
+              <w:r>
+                <w:t xml:space="preserve"> with famous examples</w:t>
+              </w:r>
+              <w:r>
+                <w:t xml:space="preserve"> that use </w:t>
+              </w:r>
+              <w:proofErr w:type="spellStart"/>
+              <w:r>
+                <w:t>SpeedTree</w:t>
+              </w:r>
+              <w:proofErr w:type="spellEnd"/>
+              <w:r>
+                <w:t xml:space="preserve"> being Battlefield 3, The Witcher 2, Gears of War 3(</w:t>
+              </w:r>
+              <w:r>
+                <w:t>“</w:t>
+              </w:r>
+              <w:r>
+                <w:t>)</w:t>
+              </w:r>
+              <w:r>
+                <w:t xml:space="preserve">, Elden Ring and </w:t>
+              </w:r>
+              <w:proofErr w:type="spellStart"/>
+              <w:r>
+                <w:t>Ghostwire</w:t>
+              </w:r>
+              <w:proofErr w:type="spellEnd"/>
+              <w:r>
+                <w:t>: Tokyo (</w:t>
+              </w:r>
+              <w:hyperlink r:id="rId12" w:history="1">
+                <w:r>
+                  <w:rPr>
+                    <w:rStyle w:val="Hyperlink"/>
+                  </w:rPr>
+                  <w:t>https://en.wikipedia.org/wiki/SpeedTree</w:t>
+                </w:r>
+              </w:hyperlink>
+              <w:r>
+                <w:t>), however, their usage has been fairly limited in other areas such as terrain and</w:t>
+              </w:r>
+              <w:r>
+                <w:t xml:space="preserve"> scenario generation,</w:t>
+              </w:r>
+              <w:r>
+                <w:t xml:space="preserve"> and finding </w:t>
+              </w:r>
+              <w:r>
+                <w:t xml:space="preserve">solutions in these unexplored areas could prove valuable if they improve current methods in an established area or if they open up </w:t>
+              </w:r>
+              <w:r>
+                <w:t>an</w:t>
+              </w:r>
+              <w:r>
+                <w:t xml:space="preserve"> area </w:t>
+              </w:r>
+              <w:r>
+                <w:t>that hasn’t been extensively investigated.</w:t>
+              </w:r>
             </w:p>
           </w:sdtContent>
         </w:sdt>
@@ -969,20 +1026,32 @@
                 </w:pBdr>
               </w:pPr>
               <w:r>
+                <w:t xml:space="preserve">Extensive literature exists for solutions that use L-Systems to produce plants and trees beginning with the book: The Algorithmic Beauty of Plants (“). Further research has </w:t>
+              </w:r>
+            </w:p>
+            <w:p>
+              <w:pPr>
+                <w:pStyle w:val="ListParagraph"/>
+                <w:numPr>
+                  <w:ilvl w:val="0"/>
+                  <w:numId w:val="6"/>
+                </w:numPr>
+                <w:pBdr>
+                  <w:top w:val="single" w:sz="4" w:space="1" w:color="auto"/>
+                  <w:left w:val="single" w:sz="4" w:space="4" w:color="auto"/>
+                  <w:bottom w:val="single" w:sz="4" w:space="1" w:color="auto"/>
+                  <w:right w:val="single" w:sz="4" w:space="4" w:color="auto"/>
+                </w:pBdr>
+              </w:pPr>
+              <w:r>
                 <w:t xml:space="preserve">The original book </w:t>
               </w:r>
-              <w:hyperlink r:id="rId8" w:history="1">
+              <w:hyperlink r:id="rId13" w:history="1">
                 <w:r>
                   <w:rPr>
                     <w:rStyle w:val="Hyperlink"/>
                   </w:rPr>
-                  <w:t>http://algorithmicbotany.org/papers/abop/abop.pd</w:t>
-                </w:r>
-                <w:r>
-                  <w:rPr>
-                    <w:rStyle w:val="Hyperlink"/>
-                  </w:rPr>
-                  <w:t>f</w:t>
+                  <w:t>http://algorithmicbotany.org/papers/abop/abop.pdf</w:t>
                 </w:r>
               </w:hyperlink>
             </w:p>
@@ -1003,7 +1072,7 @@
               <w:r>
                 <w:t xml:space="preserve">Combining genetic algorithms to evolve plants </w:t>
               </w:r>
-              <w:hyperlink r:id="rId9" w:history="1">
+              <w:hyperlink r:id="rId14" w:history="1">
                 <w:r>
                   <w:rPr>
                     <w:rStyle w:val="Hyperlink"/>
@@ -1032,7 +1101,7 @@
               <w:r>
                 <w:t xml:space="preserve">Dynamic Animation of L-System plant growth </w:t>
               </w:r>
-              <w:hyperlink r:id="rId10" w:history="1">
+              <w:hyperlink r:id="rId15" w:history="1">
                 <w:r>
                   <w:rPr>
                     <w:rStyle w:val="Hyperlink"/>
@@ -1061,7 +1130,7 @@
               <w:r>
                 <w:t xml:space="preserve">Generating 3D plants </w:t>
               </w:r>
-              <w:hyperlink r:id="rId11" w:history="1">
+              <w:hyperlink r:id="rId16" w:history="1">
                 <w:r>
                   <w:rPr>
                     <w:rStyle w:val="Hyperlink"/>
@@ -1090,7 +1159,7 @@
               <w:r>
                 <w:t xml:space="preserve">Plants that grow and then die </w:t>
               </w:r>
-              <w:hyperlink r:id="rId12" w:history="1">
+              <w:hyperlink r:id="rId17" w:history="1">
                 <w:r>
                   <w:rPr>
                     <w:rStyle w:val="Hyperlink"/>
@@ -1119,7 +1188,7 @@
               <w:r>
                 <w:t xml:space="preserve">Procedural cities </w:t>
               </w:r>
-              <w:hyperlink r:id="rId13" w:history="1">
+              <w:hyperlink r:id="rId18" w:history="1">
                 <w:r>
                   <w:rPr>
                     <w:rStyle w:val="Hyperlink"/>
@@ -1148,7 +1217,7 @@
               <w:r>
                 <w:t xml:space="preserve">Scenario Generation in U.S. Marines Fire Support Team Training games </w:t>
               </w:r>
-              <w:hyperlink r:id="rId14" w:history="1">
+              <w:hyperlink r:id="rId19" w:history="1">
                 <w:r>
                   <w:rPr>
                     <w:rStyle w:val="Hyperlink"/>
@@ -1177,7 +1246,7 @@
               <w:r>
                 <w:t xml:space="preserve">Volumetric Spaceship generation </w:t>
               </w:r>
-              <w:hyperlink r:id="rId15" w:history="1">
+              <w:hyperlink r:id="rId20" w:history="1">
                 <w:r>
                   <w:rPr>
                     <w:rStyle w:val="Hyperlink"/>
@@ -1206,7 +1275,7 @@
               <w:r>
                 <w:t xml:space="preserve">River delta generation </w:t>
               </w:r>
-              <w:hyperlink r:id="rId16" w:history="1">
+              <w:hyperlink r:id="rId21" w:anchor="page=132" w:history="1">
                 <w:r>
                   <w:rPr>
                     <w:rStyle w:val="Hyperlink"/>
@@ -1508,7 +1577,6 @@
                 </w:pBdr>
               </w:pPr>
               <w:r>
-                <w:lastRenderedPageBreak/>
                 <w:t>Research Methodology: due to the nature of the research this will be mixed with a combination of observations, experiments and statistical analyses.</w:t>
               </w:r>
             </w:p>
@@ -1681,7 +1749,15 @@
                   <w:b/>
                   <w:bCs/>
                 </w:rPr>
-                <w:t>I feel like I probably need some more detail here but I’m unsure with the proposal being as open as it is</w:t>
+                <w:t xml:space="preserve">I feel like I probably need some more detail here but I’m unsure with the proposal being as open as it </w:t>
+              </w:r>
+              <w:proofErr w:type="gramStart"/>
+              <w:r>
+                <w:rPr>
+                  <w:b/>
+                  <w:bCs/>
+                </w:rPr>
+                <w:t>is</w:t>
               </w:r>
               <w:r>
                 <w:rPr>
@@ -1690,6 +1766,7 @@
                 </w:rPr>
                 <w:t>?</w:t>
               </w:r>
+              <w:proofErr w:type="gramEnd"/>
               <w:r>
                 <w:t xml:space="preserve"> Especially on the specific timing of anything! I will probably do this as a Gantt chart</w:t>
               </w:r>
@@ -1956,7 +2033,15 @@
                   <w:b/>
                   <w:bCs/>
                 </w:rPr>
-                <w:t>I don’t think I should have any ethical risks due to the fact that my proposed dissertation doesn’t require any volunteer participation</w:t>
+                <w:t xml:space="preserve">I don’t think I should have any ethical risks due to the fact that my proposed dissertation doesn’t require any volunteer </w:t>
+              </w:r>
+              <w:proofErr w:type="gramStart"/>
+              <w:r>
+                <w:rPr>
+                  <w:b/>
+                  <w:bCs/>
+                </w:rPr>
+                <w:t>participation</w:t>
               </w:r>
               <w:r>
                 <w:rPr>
@@ -1970,7 +2055,15 @@
                   <w:b/>
                   <w:bCs/>
                 </w:rPr>
-                <w:t>, unless it is required from a marking point of view in which case maybe I could get subjective opinions on the quality of the content generated?</w:t>
+                <w:t>,</w:t>
+              </w:r>
+              <w:proofErr w:type="gramEnd"/>
+              <w:r>
+                <w:rPr>
+                  <w:b/>
+                  <w:bCs/>
+                </w:rPr>
+                <w:t xml:space="preserve"> unless it is required from a marking point of view in which case maybe I could get subjective opinions on the quality of the content generated?</w:t>
               </w:r>
             </w:p>
           </w:sdtContent>
@@ -2095,8 +2188,8 @@
       </w:sdtContent>
     </w:sdt>
     <w:sectPr>
-      <w:headerReference w:type="default" r:id="rId17"/>
-      <w:footerReference w:type="default" r:id="rId18"/>
+      <w:headerReference w:type="default" r:id="rId22"/>
+      <w:footerReference w:type="default" r:id="rId23"/>
       <w:pgSz w:w="11906" w:h="16838"/>
       <w:pgMar w:top="1440" w:right="1440" w:bottom="1440" w:left="1440" w:header="708" w:footer="708" w:gutter="0"/>
       <w:cols w:space="708"/>
@@ -3497,7 +3590,6 @@
   <w:style w:type="character" w:default="1" w:styleId="DefaultParagraphFont">
     <w:name w:val="Default Paragraph Font"/>
     <w:uiPriority w:val="1"/>
-    <w:semiHidden/>
     <w:unhideWhenUsed/>
   </w:style>
   <w:style w:type="table" w:default="1" w:styleId="TableNormal">
@@ -4120,9 +4212,9 @@
   <w:font w:name="Tahoma">
     <w:panose1 w:val="020B0604030504040204"/>
     <w:charset w:val="00"/>
-    <w:family w:val="auto"/>
+    <w:family w:val="swiss"/>
     <w:pitch w:val="variable"/>
-    <w:sig w:usb0="00000003" w:usb1="00000000" w:usb2="00000000" w:usb3="00000000" w:csb0="00000001" w:csb1="00000000"/>
+    <w:sig w:usb0="E1002EFF" w:usb1="C000605B" w:usb2="00000029" w:usb3="00000000" w:csb0="000101FF" w:csb1="00000000"/>
   </w:font>
   <w:font w:name="Cambria">
     <w:panose1 w:val="02040503050406030204"/>
@@ -4168,7 +4260,9 @@
     <w:rsid w:val="002F46B0"/>
     <w:rsid w:val="00704C9B"/>
     <w:rsid w:val="00835E90"/>
+    <w:rsid w:val="00892720"/>
     <w:rsid w:val="009178E9"/>
+    <w:rsid w:val="00A42F0B"/>
     <w:rsid w:val="00AF73B4"/>
     <w:rsid w:val="00D07410"/>
     <w:rsid w:val="00D66C96"/>

</xml_diff>